<commit_message>
add note image formation
</commit_message>
<xml_diff>
--- a/CV/2_image_processing_point_operations.docx
+++ b/CV/2_image_processing_point_operations.docx
@@ -120,6 +120,40 @@
             </w:tcMar>
           </w:tcPr>
           <w:p>
+            <w:pPr>
+              <w:pStyle w:val="Date"/>
+              <w:jc w:val="left"/>
+            </w:pPr>
+            <w:r>
+              <w:t>Image formation: RGB</w:t>
+            </w:r>
+          </w:p>
+          <w:p>
+            <w:r>
+              <w:t>It is matrix 3D with size width x height x 3 channels</w:t>
+            </w:r>
+          </w:p>
+          <w:p>
+            <w:r>
+              <w:t>The order of channel: Blue, Green, Red</w:t>
+            </w:r>
+          </w:p>
+          <w:p>
+            <w:r>
+              <w:t>Each value of channel: [0, 255]</w:t>
+            </w:r>
+          </w:p>
+          <w:p/>
+          <w:p>
+            <w:pPr>
+              <w:pStyle w:val="Heading1"/>
+            </w:pPr>
+            <w:r>
+              <w:t>Histogram</w:t>
+            </w:r>
+          </w:p>
+          <w:p/>
+          <w:p>
             <w:r>
               <w:t>It is distribution of colors in image</w:t>
             </w:r>
@@ -132,6 +166,9 @@
               </w:rPr>
             </w:pPr>
             <w:r>
+              <w:rPr>
+                <w:noProof/>
+              </w:rPr>
               <w:drawing>
                 <wp:inline distT="0" distB="0" distL="0" distR="0" wp14:anchorId="18A6337B" wp14:editId="58B3BA30">
                   <wp:extent cx="1580226" cy="1836115"/>
@@ -184,6 +221,9 @@
           </w:p>
           <w:p>
             <w:r>
+              <w:rPr>
+                <w:noProof/>
+              </w:rPr>
               <w:drawing>
                 <wp:inline distT="0" distB="0" distL="0" distR="0" wp14:anchorId="77492993" wp14:editId="4CCCF1A0">
                   <wp:extent cx="5600700" cy="1997710"/>
@@ -276,10 +316,7 @@
               <w:t xml:space="preserve">How </w:t>
             </w:r>
             <w:r>
-              <w:t>similarity</w:t>
-            </w:r>
-            <w:r>
-              <w:t xml:space="preserve"> </w:t>
+              <w:t xml:space="preserve">similarity </w:t>
             </w:r>
             <w:r>
               <w:t>of two images</w:t>
@@ -411,6 +448,9 @@
           </w:p>
           <w:p>
             <w:r>
+              <w:rPr>
+                <w:noProof/>
+              </w:rPr>
               <w:drawing>
                 <wp:inline distT="0" distB="0" distL="0" distR="0" wp14:anchorId="21C9417D" wp14:editId="64255A1B">
                   <wp:extent cx="1056443" cy="1061403"/>
@@ -454,6 +494,9 @@
               <w:outlineLvl w:val="0"/>
             </w:pPr>
             <w:r>
+              <w:rPr>
+                <w:noProof/>
+              </w:rPr>
               <w:drawing>
                 <wp:anchor distT="0" distB="0" distL="114300" distR="114300" simplePos="0" relativeHeight="251658240" behindDoc="1" locked="0" layoutInCell="1" allowOverlap="1" wp14:anchorId="45BD79C9" wp14:editId="26B94063">
                   <wp:simplePos x="0" y="0"/>
@@ -645,6 +688,9 @@
               <w:jc w:val="left"/>
             </w:pPr>
             <w:r>
+              <w:rPr>
+                <w:noProof/>
+              </w:rPr>
               <w:drawing>
                 <wp:inline distT="0" distB="0" distL="0" distR="0" wp14:anchorId="227333A7" wp14:editId="7B0E3164">
                   <wp:extent cx="3370558" cy="1633492"/>
@@ -1042,6 +1088,9 @@
           </w:p>
           <w:p>
             <w:r>
+              <w:rPr>
+                <w:noProof/>
+              </w:rPr>
               <w:drawing>
                 <wp:inline distT="0" distB="0" distL="0" distR="0" wp14:anchorId="436406B0" wp14:editId="7826A493">
                   <wp:extent cx="2024109" cy="639132"/>
@@ -1093,6 +1142,9 @@
           </w:p>
           <w:p>
             <w:r>
+              <w:rPr>
+                <w:noProof/>
+              </w:rPr>
               <w:drawing>
                 <wp:inline distT="0" distB="0" distL="0" distR="0" wp14:anchorId="1B64641F" wp14:editId="753C139E">
                   <wp:extent cx="2689934" cy="556654"/>
@@ -1133,8 +1185,12 @@
           <w:p>
             <w:pPr>
               <w:pStyle w:val="Heading1"/>
-            </w:pPr>
-            <w:r>
+              <w:outlineLvl w:val="0"/>
+            </w:pPr>
+            <w:r>
+              <w:rPr>
+                <w:noProof/>
+              </w:rPr>
               <w:drawing>
                 <wp:inline distT="0" distB="0" distL="0" distR="0" wp14:anchorId="5ACC76A1" wp14:editId="09CE60E1">
                   <wp:extent cx="2796466" cy="1562647"/>
@@ -1327,6 +1383,9 @@
           </w:p>
           <w:p>
             <w:r>
+              <w:rPr>
+                <w:noProof/>
+              </w:rPr>
               <w:drawing>
                 <wp:inline distT="0" distB="0" distL="0" distR="0" wp14:anchorId="725AAFE9" wp14:editId="73A3A224">
                   <wp:extent cx="2805400" cy="577049"/>
@@ -1426,6 +1485,9 @@
           </w:p>
           <w:p>
             <w:r>
+              <w:rPr>
+                <w:noProof/>
+              </w:rPr>
               <w:drawing>
                 <wp:inline distT="0" distB="0" distL="0" distR="0" wp14:anchorId="444A1CC5" wp14:editId="6A0A2548">
                   <wp:extent cx="2441359" cy="898336"/>
@@ -1470,6 +1532,9 @@
           </w:p>
           <w:p>
             <w:r>
+              <w:rPr>
+                <w:noProof/>
+              </w:rPr>
               <w:drawing>
                 <wp:inline distT="0" distB="0" distL="0" distR="0" wp14:anchorId="7DC16602" wp14:editId="78A73674">
                   <wp:extent cx="2216154" cy="390617"/>
@@ -2494,6 +2559,7 @@
     <w:lsdException w:name="HTML Sample" w:semiHidden="1" w:unhideWhenUsed="1"/>
     <w:lsdException w:name="HTML Typewriter" w:semiHidden="1" w:unhideWhenUsed="1"/>
     <w:lsdException w:name="HTML Variable" w:semiHidden="1" w:unhideWhenUsed="1"/>
+    <w:lsdException w:name="Normal Table" w:semiHidden="1" w:unhideWhenUsed="1"/>
     <w:lsdException w:name="annotation subject" w:semiHidden="1" w:unhideWhenUsed="1"/>
     <w:lsdException w:name="No List" w:semiHidden="1" w:unhideWhenUsed="1"/>
     <w:lsdException w:name="Outline List 1" w:semiHidden="1" w:unhideWhenUsed="1"/>
@@ -2537,8 +2603,10 @@
     <w:lsdException w:name="Table Elegant" w:semiHidden="1" w:unhideWhenUsed="1"/>
     <w:lsdException w:name="Table Professional" w:semiHidden="1" w:unhideWhenUsed="1"/>
     <w:lsdException w:name="Table Subtle 1" w:semiHidden="1" w:unhideWhenUsed="1"/>
+    <w:lsdException w:name="Table Subtle 2" w:semiHidden="1" w:unhideWhenUsed="1"/>
     <w:lsdException w:name="Table Web 1" w:semiHidden="1" w:unhideWhenUsed="1"/>
     <w:lsdException w:name="Table Web 2" w:semiHidden="1" w:unhideWhenUsed="1"/>
+    <w:lsdException w:name="Table Web 3" w:semiHidden="1" w:unhideWhenUsed="1"/>
     <w:lsdException w:name="Balloon Text" w:semiHidden="1" w:unhideWhenUsed="1"/>
     <w:lsdException w:name="Table Grid" w:uiPriority="39"/>
     <w:lsdException w:name="Table Theme" w:semiHidden="1" w:unhideWhenUsed="1"/>

</xml_diff>